<commit_message>
Added Edit cv function  to sum up the AI cv generation
</commit_message>
<xml_diff>
--- a/public/templates/basic.docx
+++ b/public/templates/basic.docx
@@ -824,8 +824,6 @@
                     </w:rPr>
                     <w:t>{course}</w:t>
                   </w:r>
-                  <w:bookmarkStart w:id="0" w:name="_GoBack"/>
-                  <w:bookmarkEnd w:id="0"/>
                 </w:p>
                 <w:p>
                   <w:pPr>
@@ -1434,7 +1432,7 @@
           <w:tbl>
             <w:tblPr>
               <w:tblStyle w:val="TableGrid"/>
-              <w:tblW w:w="7224" w:type="dxa"/>
+              <w:tblW w:w="7344" w:type="dxa"/>
               <w:tblBorders>
                 <w:top w:val="none" w:sz="0" w:space="0" w:color="auto"/>
                 <w:left w:val="none" w:sz="0" w:space="0" w:color="auto"/>
@@ -1447,16 +1445,16 @@
               <w:tblLook w:val="04A0" w:firstRow="1" w:lastRow="0" w:firstColumn="1" w:lastColumn="0" w:noHBand="0" w:noVBand="1"/>
             </w:tblPr>
             <w:tblGrid>
-              <w:gridCol w:w="6625"/>
-              <w:gridCol w:w="599"/>
+              <w:gridCol w:w="6735"/>
+              <w:gridCol w:w="609"/>
             </w:tblGrid>
             <w:tr>
               <w:trPr>
-                <w:trHeight w:val="168"/>
+                <w:trHeight w:val="145"/>
               </w:trPr>
               <w:tc>
                 <w:tcPr>
-                  <w:tcW w:w="7224" w:type="dxa"/>
+                  <w:tcW w:w="7344" w:type="dxa"/>
                   <w:gridSpan w:val="2"/>
                   <w:shd w:val="clear" w:color="auto" w:fill="FFFFFF" w:themeFill="background1"/>
                   <w:vAlign w:val="center"/>
@@ -1482,12 +1480,12 @@
             <w:tr>
               <w:trPr>
                 <w:gridAfter w:val="1"/>
-                <w:wAfter w:w="599" w:type="dxa"/>
-                <w:trHeight w:val="371"/>
+                <w:wAfter w:w="609" w:type="dxa"/>
+                <w:trHeight w:val="321"/>
               </w:trPr>
               <w:tc>
                 <w:tcPr>
-                  <w:tcW w:w="6625" w:type="dxa"/>
+                  <w:tcW w:w="6735" w:type="dxa"/>
                   <w:tcBorders>
                     <w:bottom w:val="single" w:sz="4" w:space="0" w:color="A6A6A6" w:themeColor="background1" w:themeShade="A6"/>
                   </w:tcBorders>
@@ -1546,11 +1544,11 @@
             </w:tr>
             <w:tr>
               <w:trPr>
-                <w:trHeight w:val="35"/>
+                <w:trHeight w:val="30"/>
               </w:trPr>
               <w:tc>
                 <w:tcPr>
-                  <w:tcW w:w="7224" w:type="dxa"/>
+                  <w:tcW w:w="7344" w:type="dxa"/>
                   <w:gridSpan w:val="2"/>
                   <w:shd w:val="clear" w:color="auto" w:fill="FFFFFF" w:themeFill="background1"/>
                   <w:vAlign w:val="bottom"/>
@@ -1587,11 +1585,11 @@
             </w:tr>
             <w:tr>
               <w:trPr>
-                <w:trHeight w:val="35"/>
+                <w:trHeight w:val="30"/>
               </w:trPr>
               <w:tc>
                 <w:tcPr>
-                  <w:tcW w:w="7224" w:type="dxa"/>
+                  <w:tcW w:w="7344" w:type="dxa"/>
                   <w:gridSpan w:val="2"/>
                   <w:shd w:val="clear" w:color="auto" w:fill="FFFFFF" w:themeFill="background1"/>
                   <w:vAlign w:val="bottom"/>
@@ -1627,11 +1625,11 @@
             </w:tr>
             <w:tr>
               <w:trPr>
-                <w:trHeight w:val="300"/>
+                <w:trHeight w:val="260"/>
               </w:trPr>
               <w:tc>
                 <w:tcPr>
-                  <w:tcW w:w="7224" w:type="dxa"/>
+                  <w:tcW w:w="7344" w:type="dxa"/>
                   <w:gridSpan w:val="2"/>
                   <w:shd w:val="clear" w:color="auto" w:fill="FFFFFF" w:themeFill="background1"/>
                   <w:vAlign w:val="bottom"/>
@@ -1654,12 +1652,12 @@
             <w:tr>
               <w:trPr>
                 <w:gridAfter w:val="1"/>
-                <w:wAfter w:w="599" w:type="dxa"/>
-                <w:trHeight w:val="371"/>
+                <w:wAfter w:w="609" w:type="dxa"/>
+                <w:trHeight w:val="321"/>
               </w:trPr>
               <w:tc>
                 <w:tcPr>
-                  <w:tcW w:w="6625" w:type="dxa"/>
+                  <w:tcW w:w="6735" w:type="dxa"/>
                   <w:tcBorders>
                     <w:bottom w:val="single" w:sz="4" w:space="0" w:color="A6A6A6" w:themeColor="background1" w:themeShade="A6"/>
                   </w:tcBorders>
@@ -1700,11 +1698,11 @@
             </w:tr>
             <w:tr>
               <w:trPr>
-                <w:trHeight w:val="35"/>
+                <w:trHeight w:val="30"/>
               </w:trPr>
               <w:tc>
                 <w:tcPr>
-                  <w:tcW w:w="7224" w:type="dxa"/>
+                  <w:tcW w:w="7344" w:type="dxa"/>
                   <w:gridSpan w:val="2"/>
                   <w:shd w:val="clear" w:color="auto" w:fill="FFFFFF" w:themeFill="background1"/>
                   <w:vAlign w:val="bottom"/>
@@ -1779,11 +1777,11 @@
             </w:tr>
             <w:tr>
               <w:trPr>
-                <w:trHeight w:val="35"/>
+                <w:trHeight w:val="30"/>
               </w:trPr>
               <w:tc>
                 <w:tcPr>
-                  <w:tcW w:w="7224" w:type="dxa"/>
+                  <w:tcW w:w="7344" w:type="dxa"/>
                   <w:gridSpan w:val="2"/>
                   <w:shd w:val="clear" w:color="auto" w:fill="FFFFFF" w:themeFill="background1"/>
                   <w:vAlign w:val="bottom"/>
@@ -2016,12 +2014,12 @@
             <w:tr>
               <w:trPr>
                 <w:gridAfter w:val="1"/>
-                <w:wAfter w:w="599" w:type="dxa"/>
-                <w:trHeight w:val="371"/>
+                <w:wAfter w:w="609" w:type="dxa"/>
+                <w:trHeight w:val="321"/>
               </w:trPr>
               <w:tc>
                 <w:tcPr>
-                  <w:tcW w:w="6625" w:type="dxa"/>
+                  <w:tcW w:w="6735" w:type="dxa"/>
                   <w:tcBorders>
                     <w:bottom w:val="single" w:sz="4" w:space="0" w:color="A6A6A6" w:themeColor="background1" w:themeShade="A6"/>
                   </w:tcBorders>
@@ -2150,11 +2148,11 @@
             </w:tr>
             <w:tr>
               <w:trPr>
-                <w:trHeight w:val="35"/>
+                <w:trHeight w:val="30"/>
               </w:trPr>
               <w:tc>
                 <w:tcPr>
-                  <w:tcW w:w="7224" w:type="dxa"/>
+                  <w:tcW w:w="7344" w:type="dxa"/>
                   <w:gridSpan w:val="2"/>
                   <w:shd w:val="clear" w:color="auto" w:fill="FFFFFF" w:themeFill="background1"/>
                   <w:vAlign w:val="bottom"/>
@@ -2203,11 +2201,11 @@
             </w:tr>
             <w:tr>
               <w:trPr>
-                <w:trHeight w:val="35"/>
+                <w:trHeight w:val="30"/>
               </w:trPr>
               <w:tc>
                 <w:tcPr>
-                  <w:tcW w:w="7224" w:type="dxa"/>
+                  <w:tcW w:w="7344" w:type="dxa"/>
                   <w:gridSpan w:val="2"/>
                   <w:shd w:val="clear" w:color="auto" w:fill="FFFFFF" w:themeFill="background1"/>
                   <w:vAlign w:val="bottom"/>
@@ -2301,142 +2299,6 @@
                     </w:rPr>
                     <w:t>}</w:t>
                   </w:r>
-                </w:p>
-                <w:p>
-                  <w:pPr>
-                    <w:framePr w:hSpace="180" w:wrap="around" w:vAnchor="text" w:hAnchor="text" w:y="1"/>
-                    <w:spacing w:after="0"/>
-                    <w:suppressOverlap/>
-                    <w:rPr>
-                      <w:rFonts w:ascii="Raleway" w:eastAsia="Noto Serif JP" w:hAnsi="Raleway" w:cs="Catamaran"/>
-                      <w:b/>
-                      <w:bCs/>
-                      <w:color w:val="404040" w:themeColor="text1" w:themeTint="BF"/>
-                      <w:spacing w:val="20"/>
-                      <w:kern w:val="2"/>
-                      <w:position w:val="14"/>
-                      <w:sz w:val="28"/>
-                      <w:szCs w:val="28"/>
-                    </w:rPr>
-                  </w:pPr>
-                </w:p>
-              </w:tc>
-            </w:tr>
-            <w:tr>
-              <w:trPr>
-                <w:trHeight w:val="35"/>
-              </w:trPr>
-              <w:tc>
-                <w:tcPr>
-                  <w:tcW w:w="7224" w:type="dxa"/>
-                  <w:gridSpan w:val="2"/>
-                  <w:shd w:val="clear" w:color="auto" w:fill="FFFFFF" w:themeFill="background1"/>
-                  <w:vAlign w:val="bottom"/>
-                </w:tcPr>
-                <w:p>
-                  <w:pPr>
-                    <w:framePr w:hSpace="180" w:wrap="around" w:vAnchor="text" w:hAnchor="text" w:y="1"/>
-                    <w:spacing w:after="0"/>
-                    <w:suppressOverlap/>
-                    <w:rPr>
-                      <w:rFonts w:ascii="Nunito" w:eastAsia="Noto Serif JP" w:hAnsi="Nunito" w:cs="Catamaran"/>
-                      <w:color w:val="404040" w:themeColor="text1" w:themeTint="BF"/>
-                      <w:spacing w:val="20"/>
-                      <w:kern w:val="2"/>
-                      <w:position w:val="14"/>
-                      <w:sz w:val="4"/>
-                      <w:szCs w:val="4"/>
-                    </w:rPr>
-                  </w:pPr>
-                  <w:r>
-                    <w:rPr>
-                      <w:rFonts w:ascii="Nunito" w:eastAsia="Noto Serif JP" w:hAnsi="Nunito" w:cs="Catamaran"/>
-                      <w:color w:val="404040" w:themeColor="text1" w:themeTint="BF"/>
-                      <w:spacing w:val="20"/>
-                      <w:kern w:val="2"/>
-                      <w:position w:val="14"/>
-                      <w:sz w:val="4"/>
-                      <w:szCs w:val="4"/>
-                    </w:rPr>
-                    <w:t xml:space="preserve"> </w:t>
-                  </w:r>
-                </w:p>
-              </w:tc>
-            </w:tr>
-            <w:tr>
-              <w:trPr>
-                <w:trHeight w:val="35"/>
-              </w:trPr>
-              <w:tc>
-                <w:tcPr>
-                  <w:tcW w:w="7224" w:type="dxa"/>
-                  <w:gridSpan w:val="2"/>
-                  <w:shd w:val="clear" w:color="auto" w:fill="FFFFFF" w:themeFill="background1"/>
-                  <w:vAlign w:val="center"/>
-                </w:tcPr>
-                <w:p>
-                  <w:pPr>
-                    <w:framePr w:hSpace="180" w:wrap="around" w:vAnchor="text" w:hAnchor="text" w:y="1"/>
-                    <w:spacing w:after="0"/>
-                    <w:suppressOverlap/>
-                    <w:rPr>
-                      <w:rFonts w:ascii="Nunito" w:eastAsia="Noto Serif JP" w:hAnsi="Nunito" w:cs="Catamaran"/>
-                      <w:b/>
-                      <w:bCs/>
-                      <w:color w:val="404040" w:themeColor="text1" w:themeTint="BF"/>
-                      <w:spacing w:val="46"/>
-                      <w:sz w:val="12"/>
-                      <w:szCs w:val="12"/>
-                      <w:u w:val="single"/>
-                    </w:rPr>
-                  </w:pPr>
-                </w:p>
-              </w:tc>
-            </w:tr>
-            <w:tr>
-              <w:trPr>
-                <w:trHeight w:val="483"/>
-              </w:trPr>
-              <w:tc>
-                <w:tcPr>
-                  <w:tcW w:w="7224" w:type="dxa"/>
-                  <w:gridSpan w:val="2"/>
-                  <w:shd w:val="clear" w:color="auto" w:fill="FFFFFF" w:themeFill="background1"/>
-                </w:tcPr>
-                <w:p>
-                  <w:pPr>
-                    <w:framePr w:hSpace="180" w:wrap="around" w:vAnchor="text" w:hAnchor="text" w:y="1"/>
-                    <w:spacing w:after="0" w:line="240" w:lineRule="auto"/>
-                    <w:ind w:right="567"/>
-                    <w:suppressOverlap/>
-                    <w:rPr>
-                      <w:rFonts w:ascii="Nunito" w:hAnsi="Nunito"/>
-                    </w:rPr>
-                  </w:pPr>
-                </w:p>
-              </w:tc>
-            </w:tr>
-            <w:tr>
-              <w:trPr>
-                <w:trHeight w:val="76"/>
-              </w:trPr>
-              <w:tc>
-                <w:tcPr>
-                  <w:tcW w:w="7224" w:type="dxa"/>
-                  <w:gridSpan w:val="2"/>
-                  <w:shd w:val="clear" w:color="auto" w:fill="FFFFFF" w:themeFill="background1"/>
-                </w:tcPr>
-                <w:p>
-                  <w:pPr>
-                    <w:framePr w:hSpace="180" w:wrap="around" w:vAnchor="text" w:hAnchor="text" w:y="1"/>
-                    <w:spacing w:after="0" w:line="360" w:lineRule="auto"/>
-                    <w:suppressOverlap/>
-                    <w:rPr>
-                      <w:rFonts w:ascii="Nunito" w:eastAsia="Noto Serif JP" w:hAnsi="Nunito" w:cs="Catamaran"/>
-                      <w:sz w:val="10"/>
-                      <w:szCs w:val="10"/>
-                    </w:rPr>
-                  </w:pPr>
                 </w:p>
               </w:tc>
             </w:tr>
@@ -2451,6 +2313,8 @@
                 <w:vertAlign w:val="subscript"/>
               </w:rPr>
             </w:pPr>
+            <w:bookmarkStart w:id="0" w:name="_GoBack"/>
+            <w:bookmarkEnd w:id="0"/>
           </w:p>
         </w:tc>
         <w:tc>
@@ -2660,7 +2524,7 @@
         <v:path o:extrusionok="f" gradientshapeok="t" o:connecttype="rect"/>
         <o:lock v:ext="edit" aspectratio="t"/>
       </v:shapetype>
-      <v:shape id="_x0000_i1055" type="#_x0000_t75" alt="Shape&#10;&#10;&#10;&#10;&#10;&#10;&#10;&#10;&#10;&#10;&#10;&#10;&#10;&#10;&#10;&#10;Description automatically generated with low confidence" style="width:18pt;height:18pt;visibility:visible;mso-wrap-style:square" o:bullet="t">
+      <v:shape id="_x0000_i1028" type="#_x0000_t75" alt="Shape&#10;&#10;&#10;&#10;&#10;&#10;&#10;&#10;&#10;&#10;&#10;&#10;&#10;&#10;&#10;&#10;Description automatically generated with low confidence" style="width:18pt;height:18pt;visibility:visible;mso-wrap-style:square" o:bullet="t">
         <v:imagedata r:id="rId1" o:title="Shape&#10;&#10;&#10;&#10;&#10;&#10;&#10;&#10;&#10;&#10;&#10;&#10;&#10;&#10;&#10;&#10;Description automatically generated with low confidence"/>
       </v:shape>
     </w:pict>
@@ -5329,7 +5193,7 @@
 </file>
 
 <file path=customXml/itemProps1.xml><?xml version="1.0" encoding="utf-8"?>
-<ds:datastoreItem xmlns:ds="http://schemas.openxmlformats.org/officeDocument/2006/customXml" ds:itemID="{01D75BEB-A3DA-4CF9-98A2-A034B325308F}">
+<ds:datastoreItem xmlns:ds="http://schemas.openxmlformats.org/officeDocument/2006/customXml" ds:itemID="{F0F36887-9E29-4127-9BF6-397993E53F5A}">
   <ds:schemaRefs>
     <ds:schemaRef ds:uri="http://schemas.openxmlformats.org/officeDocument/2006/bibliography"/>
   </ds:schemaRefs>

</xml_diff>